<commit_message>
doc: add iter1 conclusion
</commit_message>
<xml_diff>
--- a/UIPrototype/迭代一迭代计划_v1.1.docx
+++ b/UIPrototype/迭代一迭代计划_v1.1.docx
@@ -39,49 +39,7 @@
           <w:rFonts w:ascii="宋体" w:hint="eastAsia"/>
           <w:szCs w:val="21"/>
         </w:rPr>
-        <w:t xml:space="preserve">　　　　　　　　　　　　　制定日期：</w:t>
-      </w:r>
-      <w:r>
-        <w:rPr>
-          <w:rFonts w:ascii="宋体" w:hint="eastAsia"/>
-          <w:szCs w:val="21"/>
-        </w:rPr>
-        <w:t>2020</w:t>
-      </w:r>
-      <w:r>
-        <w:rPr>
-          <w:rFonts w:ascii="宋体" w:hint="eastAsia"/>
-          <w:szCs w:val="21"/>
-        </w:rPr>
-        <w:t>年</w:t>
-      </w:r>
-      <w:r>
-        <w:rPr>
-          <w:rFonts w:ascii="宋体" w:hint="eastAsia"/>
-          <w:szCs w:val="21"/>
-        </w:rPr>
-        <w:t>9</w:t>
-      </w:r>
-      <w:r>
-        <w:rPr>
-          <w:rFonts w:ascii="宋体" w:hint="eastAsia"/>
-          <w:szCs w:val="21"/>
-        </w:rPr>
-        <w:t>月</w:t>
-      </w:r>
-      <w:r>
-        <w:rPr>
-          <w:rFonts w:ascii="宋体" w:hint="eastAsia"/>
-          <w:szCs w:val="21"/>
-        </w:rPr>
-        <w:t>18</w:t>
-      </w:r>
-      <w:r>
-        <w:rPr>
-          <w:rFonts w:ascii="宋体" w:hint="eastAsia"/>
-          <w:szCs w:val="21"/>
-        </w:rPr>
-        <w:t>日</w:t>
+        <w:t xml:space="preserve">　　　　　　　　　　　　　制定日期：2020年9月18日</w:t>
       </w:r>
     </w:p>
     <w:tbl>
@@ -1464,7 +1422,6 @@
                     <w:snapToGrid w:val="0"/>
                     <w:spacing w:line="460" w:lineRule="atLeast"/>
                     <w:rPr>
-                      <w:rFonts w:hint="eastAsia"/>
                       <w:szCs w:val="21"/>
                     </w:rPr>
                   </w:pPr>
@@ -1490,7 +1447,6 @@
                     <w:snapToGrid w:val="0"/>
                     <w:spacing w:line="460" w:lineRule="atLeast"/>
                     <w:rPr>
-                      <w:rFonts w:hint="eastAsia"/>
                       <w:szCs w:val="21"/>
                     </w:rPr>
                   </w:pPr>
@@ -1514,7 +1470,6 @@
                     <w:snapToGrid w:val="0"/>
                     <w:spacing w:line="460" w:lineRule="atLeast"/>
                     <w:rPr>
-                      <w:rFonts w:hint="eastAsia"/>
                       <w:szCs w:val="21"/>
                     </w:rPr>
                   </w:pPr>
@@ -1538,7 +1493,6 @@
                     <w:snapToGrid w:val="0"/>
                     <w:spacing w:line="460" w:lineRule="atLeast"/>
                     <w:rPr>
-                      <w:rFonts w:hint="eastAsia"/>
                       <w:szCs w:val="21"/>
                     </w:rPr>
                   </w:pPr>
@@ -1670,7 +1624,6 @@
                     <w:snapToGrid w:val="0"/>
                     <w:spacing w:line="460" w:lineRule="atLeast"/>
                     <w:rPr>
-                      <w:rFonts w:hint="eastAsia"/>
                       <w:szCs w:val="21"/>
                     </w:rPr>
                   </w:pPr>
@@ -1748,7 +1701,6 @@
                     <w:snapToGrid w:val="0"/>
                     <w:spacing w:line="460" w:lineRule="atLeast"/>
                     <w:rPr>
-                      <w:rFonts w:hint="eastAsia"/>
                       <w:szCs w:val="21"/>
                     </w:rPr>
                   </w:pPr>
@@ -1794,14 +1746,7 @@
                       <w:rFonts w:hint="eastAsia"/>
                       <w:szCs w:val="21"/>
                     </w:rPr>
-                    <w:t>伊丹翔</w:t>
-                  </w:r>
-                  <w:r>
-                    <w:rPr>
-                      <w:rFonts w:hint="eastAsia"/>
-                      <w:szCs w:val="21"/>
-                    </w:rPr>
-                    <w:t>：</w:t>
+                    <w:t>伊丹翔：</w:t>
                   </w:r>
                 </w:p>
                 <w:p>
@@ -1841,7 +1786,6 @@
                     <w:snapToGrid w:val="0"/>
                     <w:spacing w:line="460" w:lineRule="atLeast"/>
                     <w:rPr>
-                      <w:rFonts w:hint="eastAsia"/>
                       <w:szCs w:val="21"/>
                     </w:rPr>
                   </w:pPr>
@@ -1880,14 +1824,7 @@
                       <w:rFonts w:hint="eastAsia"/>
                       <w:szCs w:val="21"/>
                     </w:rPr>
-                    <w:t>杨宇晗</w:t>
-                  </w:r>
-                  <w:r>
-                    <w:rPr>
-                      <w:rFonts w:hint="eastAsia"/>
-                      <w:szCs w:val="21"/>
-                    </w:rPr>
-                    <w:t>：</w:t>
+                    <w:t>杨宇晗：</w:t>
                   </w:r>
                 </w:p>
                 <w:p>
@@ -1926,7 +1863,6 @@
                     <w:snapToGrid w:val="0"/>
                     <w:spacing w:line="460" w:lineRule="atLeast"/>
                     <w:rPr>
-                      <w:rFonts w:hint="eastAsia"/>
                       <w:szCs w:val="21"/>
                     </w:rPr>
                   </w:pPr>
@@ -1972,14 +1908,7 @@
                       <w:rFonts w:hint="eastAsia"/>
                       <w:szCs w:val="21"/>
                     </w:rPr>
-                    <w:t>高瑞泽</w:t>
-                  </w:r>
-                  <w:r>
-                    <w:rPr>
-                      <w:rFonts w:hint="eastAsia"/>
-                      <w:szCs w:val="21"/>
-                    </w:rPr>
-                    <w:t>：</w:t>
+                    <w:t>高瑞泽：</w:t>
                   </w:r>
                 </w:p>
                 <w:p>
@@ -2062,7 +1991,6 @@
                     <w:snapToGrid w:val="0"/>
                     <w:spacing w:line="460" w:lineRule="atLeast"/>
                     <w:rPr>
-                      <w:rFonts w:hint="eastAsia"/>
                       <w:szCs w:val="21"/>
                     </w:rPr>
                   </w:pPr>
@@ -2133,7 +2061,35 @@
                       <w:rFonts w:hint="eastAsia"/>
                       <w:szCs w:val="21"/>
                     </w:rPr>
-                    <w:t>改进需求文档和界面原型</w:t>
+                    <w:t>改进</w:t>
+                  </w:r>
+                  <w:r>
+                    <w:rPr>
+                      <w:rFonts w:hint="eastAsia"/>
+                      <w:szCs w:val="21"/>
+                    </w:rPr>
+                    <w:t>软件</w:t>
+                  </w:r>
+                  <w:r>
+                    <w:rPr>
+                      <w:rFonts w:hint="eastAsia"/>
+                      <w:szCs w:val="21"/>
+                    </w:rPr>
+                    <w:t>需求</w:t>
+                  </w:r>
+                  <w:r>
+                    <w:rPr>
+                      <w:rFonts w:hint="eastAsia"/>
+                      <w:szCs w:val="21"/>
+                    </w:rPr>
+                    <w:t>规约</w:t>
+                  </w:r>
+                  <w:r>
+                    <w:rPr>
+                      <w:rFonts w:hint="eastAsia"/>
+                      <w:szCs w:val="21"/>
+                    </w:rPr>
+                    <w:t>文档和界面原型</w:t>
                   </w:r>
                 </w:p>
               </w:tc>
@@ -2220,7 +2176,6 @@
                     <w:snapToGrid w:val="0"/>
                     <w:spacing w:line="460" w:lineRule="atLeast"/>
                     <w:rPr>
-                      <w:rFonts w:hint="eastAsia"/>
                       <w:szCs w:val="21"/>
                     </w:rPr>
                   </w:pPr>
@@ -2371,7 +2326,6 @@
                     <w:snapToGrid w:val="0"/>
                     <w:spacing w:line="460" w:lineRule="atLeast"/>
                     <w:rPr>
-                      <w:rFonts w:hint="eastAsia"/>
                       <w:szCs w:val="21"/>
                     </w:rPr>
                   </w:pPr>
@@ -2397,7 +2351,6 @@
                     <w:snapToGrid w:val="0"/>
                     <w:spacing w:line="460" w:lineRule="atLeast"/>
                     <w:rPr>
-                      <w:rFonts w:hint="eastAsia"/>
                       <w:szCs w:val="21"/>
                     </w:rPr>
                   </w:pPr>
@@ -2421,7 +2374,6 @@
                     <w:snapToGrid w:val="0"/>
                     <w:spacing w:line="460" w:lineRule="atLeast"/>
                     <w:rPr>
-                      <w:rFonts w:hint="eastAsia"/>
                       <w:szCs w:val="21"/>
                     </w:rPr>
                   </w:pPr>
@@ -2452,7 +2404,6 @@
                     <w:snapToGrid w:val="0"/>
                     <w:spacing w:line="460" w:lineRule="atLeast"/>
                     <w:rPr>
-                      <w:rFonts w:hint="eastAsia"/>
                       <w:szCs w:val="21"/>
                     </w:rPr>
                   </w:pPr>
@@ -2537,7 +2488,6 @@
                     <w:snapToGrid w:val="0"/>
                     <w:spacing w:line="460" w:lineRule="atLeast"/>
                     <w:rPr>
-                      <w:rFonts w:hint="eastAsia"/>
                       <w:szCs w:val="21"/>
                     </w:rPr>
                   </w:pPr>
@@ -2728,7 +2678,6 @@
               <w:snapToGrid w:val="0"/>
               <w:spacing w:line="460" w:lineRule="atLeast"/>
               <w:rPr>
-                <w:rFonts w:hint="eastAsia"/>
                 <w:szCs w:val="21"/>
               </w:rPr>
             </w:pPr>
@@ -2776,7 +2725,6 @@
               <w:snapToGrid w:val="0"/>
               <w:spacing w:line="460" w:lineRule="atLeast"/>
               <w:rPr>
-                <w:rFonts w:hint="eastAsia"/>
                 <w:szCs w:val="21"/>
               </w:rPr>
             </w:pPr>
@@ -2921,14 +2869,7 @@
                 <w:rFonts w:hint="eastAsia"/>
                 <w:szCs w:val="21"/>
               </w:rPr>
-              <w:t>环境配置风险：使用主流的开发</w:t>
-            </w:r>
-            <w:r>
-              <w:rPr>
-                <w:rFonts w:hint="eastAsia"/>
-                <w:szCs w:val="21"/>
-              </w:rPr>
-              <w:t>工具和环境配置，若出现问题及时寻求帮助</w:t>
+              <w:t>环境配置风险：使用主流的开发工具和环境配置，若出现问题及时寻求帮助</w:t>
             </w:r>
           </w:p>
           <w:p>
@@ -2986,15 +2927,7 @@
                 <w:sz w:val="18"/>
                 <w:szCs w:val="18"/>
               </w:rPr>
-              <w:t>9</w:t>
-            </w:r>
-            <w:r>
-              <w:rPr>
-                <w:rFonts w:ascii="宋体" w:hAnsi="宋体" w:cs="宋体" w:hint="eastAsia"/>
-                <w:sz w:val="18"/>
-                <w:szCs w:val="18"/>
-              </w:rPr>
-              <w:t>月</w:t>
+              <w:t>9月</w:t>
             </w:r>
             <w:r>
               <w:rPr>
@@ -3002,15 +2935,7 @@
                 <w:sz w:val="18"/>
                 <w:szCs w:val="18"/>
               </w:rPr>
-              <w:t>23</w:t>
-            </w:r>
-            <w:r>
-              <w:rPr>
-                <w:rFonts w:ascii="宋体" w:hAnsi="宋体" w:cs="宋体"/>
-                <w:sz w:val="18"/>
-                <w:szCs w:val="18"/>
-              </w:rPr>
-              <w:t>号为备选时间，即如果前一个任务进度慢了，可以使用该日赶上进度，如果前一个任务进度正常，则提前开始下一个任务，以此来减少进度控制风险</w:t>
+              <w:t>23号为备选时间，即如果前一个任务进度慢了，可以使用该日赶上进度，如果前一个任务进度正常，则提前开始下一个任务，以此来减少进度控制风险</w:t>
             </w:r>
           </w:p>
           <w:p>
@@ -3019,7 +2944,7 @@
               <w:snapToGrid w:val="0"/>
               <w:spacing w:line="460" w:lineRule="atLeast"/>
               <w:rPr>
-                <w:rFonts w:ascii="宋体" w:hAnsi="宋体" w:cs="宋体" w:hint="eastAsia"/>
+                <w:rFonts w:ascii="宋体" w:hAnsi="宋体" w:cs="宋体"/>
                 <w:sz w:val="18"/>
                 <w:szCs w:val="18"/>
               </w:rPr>

</xml_diff>